<commit_message>
Correção de erro na documentação
</commit_message>
<xml_diff>
--- a/Documentacao/Ecossistema/Ecossistema - Analise de Requisitos.docx
+++ b/Documentacao/Ecossistema/Ecossistema - Analise de Requisitos.docx
@@ -866,6 +866,37 @@
           <w:sz w:val="24"/>
           <w:szCs w:val="24"/>
         </w:rPr>
+        <w:t>RN 004.</w:t>
+      </w:r>
+      <w:r>
+        <w:rPr>
+          <w:sz w:val="24"/>
+          <w:szCs w:val="24"/>
+        </w:rPr>
+        <w:t>9</w:t>
+      </w:r>
+      <w:r>
+        <w:rPr>
+          <w:sz w:val="24"/>
+          <w:szCs w:val="24"/>
+        </w:rPr>
+        <w:t>. Um módulo pode ser constituído de Sistema Embarcado.</w:t>
+      </w:r>
+    </w:p>
+    <w:p>
+      <w:pPr>
+        <w:spacing w:before="240" w:after="240"/>
+        <w:jc w:val="both"/>
+        <w:rPr>
+          <w:sz w:val="24"/>
+          <w:szCs w:val="24"/>
+        </w:rPr>
+      </w:pPr>
+      <w:r>
+        <w:rPr>
+          <w:sz w:val="24"/>
+          <w:szCs w:val="24"/>
+        </w:rPr>
         <w:t>R</w:t>
       </w:r>
       <w:r>
@@ -901,7 +932,7 @@
           <w:sz w:val="24"/>
           <w:szCs w:val="24"/>
         </w:rPr>
-        <w:t>9</w:t>
+        <w:t>10</w:t>
       </w:r>
       <w:r>
         <w:rPr>
@@ -909,65 +940,6 @@
           <w:szCs w:val="24"/>
         </w:rPr>
         <w:t>. Um módulo pode ser constituído de API, Banco de Dados e Sistema Embarcado.</w:t>
-      </w:r>
-    </w:p>
-    <w:p>
-      <w:pPr>
-        <w:spacing w:before="240" w:after="240"/>
-        <w:jc w:val="both"/>
-        <w:rPr>
-          <w:sz w:val="24"/>
-          <w:szCs w:val="24"/>
-        </w:rPr>
-      </w:pPr>
-      <w:r>
-        <w:rPr>
-          <w:sz w:val="24"/>
-          <w:szCs w:val="24"/>
-        </w:rPr>
-        <w:t>R</w:t>
-      </w:r>
-      <w:r>
-        <w:rPr>
-          <w:sz w:val="24"/>
-          <w:szCs w:val="24"/>
-        </w:rPr>
-        <w:t>N</w:t>
-      </w:r>
-      <w:r>
-        <w:rPr>
-          <w:sz w:val="24"/>
-          <w:szCs w:val="24"/>
-        </w:rPr>
-        <w:t xml:space="preserve"> 00</w:t>
-      </w:r>
-      <w:r>
-        <w:rPr>
-          <w:sz w:val="24"/>
-          <w:szCs w:val="24"/>
-        </w:rPr>
-        <w:t>4</w:t>
-      </w:r>
-      <w:r>
-        <w:rPr>
-          <w:sz w:val="24"/>
-          <w:szCs w:val="24"/>
-        </w:rPr>
-        <w:t>.</w:t>
-      </w:r>
-      <w:r>
-        <w:rPr>
-          <w:sz w:val="24"/>
-          <w:szCs w:val="24"/>
-        </w:rPr>
-        <w:t>10</w:t>
-      </w:r>
-      <w:r>
-        <w:rPr>
-          <w:sz w:val="24"/>
-          <w:szCs w:val="24"/>
-        </w:rPr>
-        <w:t>. Um módulo pode ser constituído de API e Sistema Embarcado.</w:t>
       </w:r>
     </w:p>
     <w:p>

</xml_diff>